<commit_message>
Corrección de archivo final
</commit_message>
<xml_diff>
--- a/Documento_ProyectoFinal.docx
+++ b/Documento_ProyectoFinal.docx
@@ -146,15 +146,7 @@
           <w:szCs w:val="24"/>
           <w:lang w:val="es-419"/>
         </w:rPr>
-        <w:t>E</w:t>
-      </w:r>
-      <w:r>
-        <w:rPr>
-          <w:sz w:val="24"/>
-          <w:szCs w:val="24"/>
-          <w:lang w:val="es-419"/>
-        </w:rPr>
-        <w:t>quipo #7</w:t>
+        <w:t>Equipo #7</w:t>
       </w:r>
     </w:p>
     <w:p>
@@ -302,15 +294,11 @@
     <w:p>
       <w:pPr>
         <w:rPr>
-          <w:sz w:val="24"/>
-          <w:szCs w:val="24"/>
-          <w:lang w:val="es-419"/>
-        </w:rPr>
-      </w:pPr>
-      <w:r>
-        <w:rPr>
-          <w:sz w:val="24"/>
-          <w:szCs w:val="24"/>
+          <w:lang w:val="es-419"/>
+        </w:rPr>
+      </w:pPr>
+      <w:r>
+        <w:rPr>
           <w:lang w:val="es-419"/>
         </w:rPr>
         <w:t>Prof. Sergio Camacho</w:t>
@@ -376,13 +364,8 @@
       </w:pPr>
       <w:bookmarkStart w:id="0" w:name="_ycybxwssow1n" w:colFirst="0" w:colLast="0"/>
       <w:bookmarkEnd w:id="0"/>
-      <w:proofErr w:type="spellStart"/>
       <w:r>
         <w:t>Indice</w:t>
-      </w:r>
-      <w:proofErr w:type="spellEnd"/>
-      <w:r>
-        <w:t>:</w:t>
       </w:r>
     </w:p>
     <w:p/>
@@ -430,10 +413,7 @@
             <w:fldChar w:fldCharType="begin"/>
           </w:r>
           <w:r>
-            <w:instrText xml:space="preserve"> PAGEREF _ycybxwssow1n </w:instrText>
-          </w:r>
-          <w:r>
-            <w:instrText xml:space="preserve">\h </w:instrText>
+            <w:instrText xml:space="preserve"> PAGEREF _ycybxwssow1n \h </w:instrText>
           </w:r>
           <w:r>
             <w:fldChar w:fldCharType="separate"/>
@@ -616,14 +596,26 @@
     <w:p>
       <w:pPr>
         <w:pStyle w:val="Heading1"/>
+        <w:rPr>
+          <w:lang w:val="es-419"/>
+        </w:rPr>
       </w:pPr>
       <w:bookmarkStart w:id="1" w:name="_n5o89akq2125" w:colFirst="0" w:colLast="0"/>
       <w:bookmarkEnd w:id="1"/>
       <w:r>
+        <w:rPr>
+          <w:lang w:val="es-419"/>
+        </w:rPr>
         <w:t>Introducción</w:t>
       </w:r>
     </w:p>
-    <w:p/>
+    <w:p>
+      <w:pPr>
+        <w:rPr>
+          <w:lang w:val="es-419"/>
+        </w:rPr>
+      </w:pPr>
+    </w:p>
     <w:p>
       <w:pPr>
         <w:spacing w:line="360" w:lineRule="auto"/>
@@ -636,25 +628,7 @@
         <w:rPr>
           <w:lang w:val="es-419"/>
         </w:rPr>
-        <w:t>Vivimos en un planeta cuyos recursos son limitados para todas las especies que habitan en él. Esto representa una responsabil</w:t>
-      </w:r>
-      <w:r>
-        <w:rPr>
-          <w:lang w:val="es-419"/>
-        </w:rPr>
-        <w:t>idad de parte de las especies para cuidar el planeta. Tristemente, es cuestión de un par de años antes de que este planeta, llamado tierra, llegue a un punto irreversible que conlleva a consecuencias ecológicas, sociales, económicas entre otras. Una especi</w:t>
-      </w:r>
-      <w:r>
-        <w:rPr>
-          <w:lang w:val="es-419"/>
-        </w:rPr>
-        <w:t xml:space="preserve">e en específico es responsable por todas estas atrocidades ecológicas que con el paso de los años se han ido acumulando y hoy vivimos y sumamos a sus consecuencias. Es por esta razón que como miembro de esta especie debería de ser responsable de encarar y </w:t>
-      </w:r>
-      <w:r>
-        <w:rPr>
-          <w:lang w:val="es-419"/>
-        </w:rPr>
-        <w:t xml:space="preserve">tratar de solucionar este problema. </w:t>
+        <w:t xml:space="preserve">Vivimos en un planeta cuyos recursos son limitados para todas las especies que habitan en él. Esto representa una responsabilidad de parte de las especies para cuidar el planeta. Tristemente, es cuestión de un par de años antes de que este planeta, llamado tierra, llegue a un punto irreversible que conlleva a consecuencias ecológicas, sociales, económicas entre otras. Una especie en específico es responsable por todas estas atrocidades ecológicas que con el paso de los años se han ido acumulando y hoy vivimos y sumamos a sus consecuencias. Es por esta razón que como miembro de esta especie debería de ser responsable de encarar y tratar de solucionar este problema. </w:t>
       </w:r>
     </w:p>
     <w:p>
@@ -700,23 +674,7 @@
           <w:color w:val="000000"/>
           <w:lang w:val="es-419"/>
         </w:rPr>
-        <w:t xml:space="preserve"> para detectar </w:t>
-      </w:r>
-      <w:proofErr w:type="gramStart"/>
-      <w:r>
-        <w:rPr>
-          <w:color w:val="000000"/>
-          <w:lang w:val="es-419"/>
-        </w:rPr>
-        <w:t>e</w:t>
-      </w:r>
-      <w:proofErr w:type="gramEnd"/>
-      <w:r>
-        <w:rPr>
-          <w:color w:val="000000"/>
-          <w:lang w:val="es-419"/>
-        </w:rPr>
-        <w:t xml:space="preserve"> activar los sistemas de calefacción en los cuartos cuando es necesario.</w:t>
+        <w:t xml:space="preserve"> para detectar e activar los sistemas de calefacción en los cuartos cuando es necesario.</w:t>
       </w:r>
     </w:p>
     <w:p>
@@ -1023,78 +981,40 @@
         <w:rPr>
           <w:lang w:val="es-419"/>
         </w:rPr>
-        <w:t>Gracias al desarrollo tecnológico que ha surgido en las últimas décadas, hoy en día tenemos las herramientas necesarias para solucionar problemas desde sociales hasta me</w:t>
-      </w:r>
-      <w:r>
-        <w:rPr>
-          <w:lang w:val="es-419"/>
-        </w:rPr>
-        <w:t>dioambientales, siendo nuestra propuesta un claro ejemplo de lo que se puede lograr sin necesidad de crear un proyecto de proporciones gigantescas o de muy alto presupuesto. La tecnología como tal puede utilizarse en básicamente todos los ámbitos, habiéndo</w:t>
-      </w:r>
-      <w:r>
-        <w:rPr>
-          <w:lang w:val="es-419"/>
-        </w:rPr>
-        <w:t xml:space="preserve">se convertido </w:t>
+        <w:t xml:space="preserve">Gracias al desarrollo tecnológico que ha surgido en las últimas décadas, hoy en día tenemos las herramientas necesarias para solucionar problemas desde sociales hasta medioambientales, siendo nuestra propuesta un claro ejemplo de lo que se puede lograr sin necesidad de crear un proyecto de proporciones gigantescas o de muy alto presupuesto. La tecnología como tal puede utilizarse en básicamente todos los ámbitos, habiéndose convertido </w:t>
       </w:r>
       <w:r>
         <w:rPr>
           <w:lang w:val="es-419"/>
         </w:rPr>
         <w:lastRenderedPageBreak/>
-        <w:t xml:space="preserve">en un pilar social fundamental, y es por ello </w:t>
-      </w:r>
-      <w:proofErr w:type="gramStart"/>
-      <w:r>
-        <w:rPr>
-          <w:lang w:val="es-419"/>
-        </w:rPr>
-        <w:t>que</w:t>
-      </w:r>
-      <w:proofErr w:type="gramEnd"/>
-      <w:r>
-        <w:rPr>
-          <w:lang w:val="es-419"/>
-        </w:rPr>
-        <w:t xml:space="preserve"> debemos aprender a manejar correcta y eficientemente los datos e información presentes.</w:t>
-      </w:r>
-    </w:p>
-    <w:p>
-      <w:pPr>
-        <w:rPr>
-          <w:lang w:val="es-419"/>
-        </w:rPr>
-      </w:pPr>
-      <w:r>
-        <w:rPr>
-          <w:lang w:val="es-419"/>
-        </w:rPr>
-        <w:t>Herramientas como GitHub, la cual utilizamos a lo largo de la semana, facilitan y promueven la colaborac</w:t>
-      </w:r>
-      <w:r>
-        <w:rPr>
-          <w:lang w:val="es-419"/>
-        </w:rPr>
-        <w:t>ión dentro de los llamados repositorios, función que se asemeja a plataformas como Drive; siendo que, después de aprender a usar comandos básicos, resulta conveniente su uso.</w:t>
-      </w:r>
-    </w:p>
-    <w:p>
-      <w:pPr>
-        <w:rPr>
-          <w:lang w:val="es-419"/>
-        </w:rPr>
-      </w:pPr>
-      <w:r>
-        <w:rPr>
-          <w:lang w:val="es-419"/>
-        </w:rPr>
-        <w:t>Agradecemos los conocimientos aprendidos a lo largo del curso, independientemente</w:t>
-      </w:r>
-      <w:r>
-        <w:rPr>
-          <w:lang w:val="es-419"/>
-        </w:rPr>
-        <w:t xml:space="preserve"> de nuestra área de estudio o enfoque, debido a que son herramientas de gran utilidad en esta era tecnológica, además de representar un gran apoyo y valía en nuestra vida profesional.</w:t>
+        <w:t>en un pilar social fundamental, y es por ello que debemos aprender a manejar correcta y eficientemente los datos e información presentes.</w:t>
+      </w:r>
+    </w:p>
+    <w:p>
+      <w:pPr>
+        <w:rPr>
+          <w:lang w:val="es-419"/>
+        </w:rPr>
+      </w:pPr>
+      <w:r>
+        <w:rPr>
+          <w:lang w:val="es-419"/>
+        </w:rPr>
+        <w:t>Herramientas como GitHub, la cual utilizamos a lo largo de la semana, facilitan y promueven la colaboración dentro de los llamados repositorios, función que se asemeja a plataformas como Drive; siendo que, después de aprender a usar comandos básicos, resulta conveniente su uso.</w:t>
+      </w:r>
+    </w:p>
+    <w:p>
+      <w:pPr>
+        <w:rPr>
+          <w:lang w:val="es-419"/>
+        </w:rPr>
+      </w:pPr>
+      <w:r>
+        <w:rPr>
+          <w:lang w:val="es-419"/>
+        </w:rPr>
+        <w:t>Agradecemos los conocimientos aprendidos a lo largo del curso, independientemente de nuestra área de estudio o enfoque, debido a que son herramientas de gran utilidad en esta era tecnológica, además de representar un gran apoyo y valía en nuestra vida profesional.</w:t>
       </w:r>
     </w:p>
     <w:sectPr>

</xml_diff>